<commit_message>
Update Sprint_Review 1( 30.9).docx
</commit_message>
<xml_diff>
--- a/Sprint_Review 1( 30.9).docx
+++ b/Sprint_Review 1( 30.9).docx
@@ -597,15 +597,17 @@
                 <w:rFonts w:ascii="Times New Roman" w:eastAsia="Times New Roman" w:hAnsi="Times New Roman" w:cs="Times New Roman"/>
                 <w:sz w:val="24"/>
                 <w:szCs w:val="24"/>
-              </w:rPr>
-            </w:pPr>
-            <w:r>
-              <w:rPr>
-                <w:rFonts w:ascii="Times New Roman" w:eastAsia="Times New Roman" w:hAnsi="Times New Roman" w:cs="Times New Roman"/>
-                <w:sz w:val="24"/>
-                <w:szCs w:val="24"/>
-              </w:rPr>
-              <w:t>To Do</w:t>
+                <w:lang w:val="vi-VN"/>
+              </w:rPr>
+            </w:pPr>
+            <w:r>
+              <w:rPr>
+                <w:rFonts w:ascii="Times New Roman" w:eastAsia="Times New Roman" w:hAnsi="Times New Roman" w:cs="Times New Roman"/>
+                <w:sz w:val="24"/>
+                <w:szCs w:val="24"/>
+                <w:lang w:val="vi-VN"/>
+              </w:rPr>
+              <w:t>Done</w:t>
             </w:r>
           </w:p>
         </w:tc>
@@ -758,15 +760,17 @@
                 <w:rFonts w:ascii="Times New Roman" w:eastAsia="Times New Roman" w:hAnsi="Times New Roman" w:cs="Times New Roman"/>
                 <w:sz w:val="24"/>
                 <w:szCs w:val="24"/>
-              </w:rPr>
-            </w:pPr>
-            <w:r>
-              <w:rPr>
-                <w:rFonts w:ascii="Times New Roman" w:eastAsia="Times New Roman" w:hAnsi="Times New Roman" w:cs="Times New Roman"/>
-                <w:sz w:val="24"/>
-                <w:szCs w:val="24"/>
-              </w:rPr>
-              <w:t>To Do</w:t>
+                <w:lang w:val="vi-VN"/>
+              </w:rPr>
+            </w:pPr>
+            <w:r>
+              <w:rPr>
+                <w:rFonts w:ascii="Times New Roman" w:eastAsia="Times New Roman" w:hAnsi="Times New Roman" w:cs="Times New Roman"/>
+                <w:sz w:val="24"/>
+                <w:szCs w:val="24"/>
+                <w:lang w:val="vi-VN"/>
+              </w:rPr>
+              <w:t>Done</w:t>
             </w:r>
           </w:p>
         </w:tc>
@@ -937,17 +941,9 @@
                 <w:rFonts w:ascii="Times New Roman" w:eastAsia="Times New Roman" w:hAnsi="Times New Roman" w:cs="Times New Roman"/>
                 <w:sz w:val="24"/>
                 <w:szCs w:val="24"/>
-              </w:rPr>
-              <w:t>To</w:t>
-            </w:r>
-            <w:r>
-              <w:rPr>
-                <w:rFonts w:ascii="Times New Roman" w:eastAsia="Times New Roman" w:hAnsi="Times New Roman" w:cs="Times New Roman"/>
-                <w:sz w:val="24"/>
-                <w:szCs w:val="24"/>
                 <w:lang w:val="vi-VN"/>
               </w:rPr>
-              <w:t xml:space="preserve"> do</w:t>
+              <w:t>Done</w:t>
             </w:r>
           </w:p>
         </w:tc>
@@ -1112,6 +1108,14 @@
                 <w:szCs w:val="24"/>
               </w:rPr>
             </w:pPr>
+            <w:r>
+              <w:rPr>
+                <w:rFonts w:ascii="Times New Roman" w:eastAsia="Times New Roman" w:hAnsi="Times New Roman" w:cs="Times New Roman"/>
+                <w:sz w:val="24"/>
+                <w:szCs w:val="24"/>
+              </w:rPr>
+              <w:t>Done</w:t>
+            </w:r>
           </w:p>
         </w:tc>
       </w:tr>
@@ -2246,6 +2250,9 @@
         <w:t xml:space="preserve"> </w:t>
       </w:r>
       <w:r>
+        <w:rPr>
+          <w:noProof/>
+        </w:rPr>
         <w:drawing>
           <wp:inline distT="0" distB="0" distL="0" distR="0" wp14:anchorId="187B8F5A" wp14:editId="5D09EEA0">
             <wp:extent cx="3351530" cy="2611948"/>

</xml_diff>